<commit_message>
File path fix for correct folder
</commit_message>
<xml_diff>
--- a/Coursework/Курсова_Кожухарь_ІПЗ111.docx
+++ b/Coursework/Курсова_Кожухарь_ІПЗ111.docx
@@ -7,7 +7,7 @@
         <w:tabs>
           <w:tab w:val="left" w:pos="9639"/>
         </w:tabs>
-        <w:spacing w:after="0" w:line="360" w:lineRule="auto"/>
+        <w:spacing w:line="360" w:lineRule="auto"/>
         <w:jc w:val="center"/>
         <w:rPr>
           <w:rFonts w:cs="Times New Roman"/>
@@ -29,7 +29,8 @@
         <w:tabs>
           <w:tab w:val="left" w:pos="9639"/>
         </w:tabs>
-        <w:spacing w:after="0" w:line="360" w:lineRule="auto"/>
+        <w:spacing w:line="360" w:lineRule="auto"/>
+        <w:ind w:firstLine="0"/>
         <w:jc w:val="center"/>
         <w:rPr>
           <w:rFonts w:cs="Times New Roman"/>
@@ -43,7 +44,23 @@
           <w:b/>
           <w:szCs w:val="28"/>
         </w:rPr>
-        <w:t xml:space="preserve">НАЦІОНАЛЬНИЙ УНІВЕРСИТЕТ «ОДЕСЬКА ЮРИДИЧНА АКАДЕМІЯ» </w:t>
+        <w:t>НАЦІОНАЛЬНИЙ УНІВЕРСИТЕТ «ОДЕСЬКА ЮРИДИЧНА</w:t>
+      </w:r>
+      <w:r>
+        <w:rPr>
+          <w:rFonts w:cs="Times New Roman"/>
+          <w:b/>
+          <w:szCs w:val="28"/>
+        </w:rPr>
+        <w:t xml:space="preserve"> </w:t>
+      </w:r>
+      <w:r>
+        <w:rPr>
+          <w:rFonts w:cs="Times New Roman"/>
+          <w:b/>
+          <w:szCs w:val="28"/>
+        </w:rPr>
+        <w:t>АКАДЕМІЯ»</w:t>
       </w:r>
     </w:p>
     <w:p>
@@ -51,7 +68,8 @@
         <w:tabs>
           <w:tab w:val="left" w:pos="9639"/>
         </w:tabs>
-        <w:spacing w:after="0" w:line="360" w:lineRule="auto"/>
+        <w:spacing w:line="360" w:lineRule="auto"/>
+        <w:ind w:firstLine="0"/>
         <w:jc w:val="center"/>
         <w:rPr>
           <w:rFonts w:cs="Times New Roman"/>
@@ -70,7 +88,7 @@
     </w:p>
     <w:p>
       <w:pPr>
-        <w:spacing w:after="0" w:line="240" w:lineRule="auto"/>
+        <w:spacing w:line="240" w:lineRule="auto"/>
         <w:jc w:val="center"/>
         <w:rPr>
           <w:rFonts w:cs="Times New Roman"/>
@@ -81,7 +99,7 @@
     </w:p>
     <w:p>
       <w:pPr>
-        <w:spacing w:before="120" w:after="0" w:line="240" w:lineRule="auto"/>
+        <w:spacing w:before="120" w:line="240" w:lineRule="auto"/>
         <w:jc w:val="right"/>
         <w:rPr>
           <w:rFonts w:cs="Times New Roman"/>
@@ -100,53 +118,28 @@
     </w:p>
     <w:p>
       <w:pPr>
-        <w:spacing w:after="0" w:line="240" w:lineRule="auto"/>
+        <w:spacing w:line="240" w:lineRule="auto"/>
         <w:ind w:left="5103"/>
-        <w:jc w:val="both"/>
-        <w:rPr>
-          <w:rFonts w:cs="Times New Roman"/>
-          <w:szCs w:val="28"/>
-        </w:rPr>
-      </w:pPr>
-    </w:p>
-    <w:p>
-      <w:pPr>
-        <w:spacing w:after="0" w:line="240" w:lineRule="auto"/>
+        <w:rPr>
+          <w:rFonts w:cs="Times New Roman"/>
+          <w:szCs w:val="28"/>
+        </w:rPr>
+      </w:pPr>
+    </w:p>
+    <w:p>
+      <w:pPr>
+        <w:spacing w:line="240" w:lineRule="auto"/>
         <w:ind w:left="5103"/>
-        <w:jc w:val="both"/>
-        <w:rPr>
-          <w:rFonts w:cs="Times New Roman"/>
-          <w:szCs w:val="28"/>
-        </w:rPr>
-      </w:pPr>
-    </w:p>
-    <w:p>
-      <w:pPr>
-        <w:spacing w:after="0" w:line="240" w:lineRule="auto"/>
-        <w:ind w:left="5103"/>
-        <w:jc w:val="both"/>
-        <w:rPr>
-          <w:rFonts w:cs="Times New Roman"/>
-          <w:szCs w:val="28"/>
-        </w:rPr>
-      </w:pPr>
-    </w:p>
-    <w:p>
-      <w:pPr>
-        <w:spacing w:after="0" w:line="240" w:lineRule="auto"/>
-        <w:ind w:left="5103"/>
-        <w:jc w:val="both"/>
-        <w:rPr>
-          <w:rFonts w:cs="Times New Roman"/>
-          <w:szCs w:val="28"/>
-        </w:rPr>
-      </w:pPr>
-    </w:p>
-    <w:p>
-      <w:pPr>
-        <w:spacing w:after="0" w:line="240" w:lineRule="auto"/>
-        <w:ind w:left="5103"/>
-        <w:jc w:val="both"/>
+        <w:rPr>
+          <w:rFonts w:cs="Times New Roman"/>
+          <w:szCs w:val="28"/>
+        </w:rPr>
+      </w:pPr>
+    </w:p>
+    <w:p>
+      <w:pPr>
+        <w:spacing w:line="240" w:lineRule="auto"/>
+        <w:ind w:firstLine="0"/>
         <w:rPr>
           <w:rFonts w:cs="Times New Roman"/>
           <w:szCs w:val="28"/>
@@ -158,7 +151,7 @@
         <w:tabs>
           <w:tab w:val="left" w:pos="9639"/>
         </w:tabs>
-        <w:spacing w:before="1200" w:after="0" w:line="240" w:lineRule="auto"/>
+        <w:spacing w:before="1200" w:line="240" w:lineRule="auto"/>
         <w:jc w:val="center"/>
         <w:rPr>
           <w:rFonts w:cs="Times New Roman"/>
@@ -185,7 +178,7 @@
     </w:p>
     <w:p>
       <w:pPr>
-        <w:spacing w:after="0" w:line="240" w:lineRule="auto"/>
+        <w:spacing w:line="240" w:lineRule="auto"/>
         <w:jc w:val="center"/>
         <w:rPr>
           <w:rFonts w:cs="Times New Roman"/>
@@ -206,7 +199,7 @@
     </w:p>
     <w:p>
       <w:pPr>
-        <w:spacing w:after="0" w:line="360" w:lineRule="auto"/>
+        <w:spacing w:line="360" w:lineRule="auto"/>
         <w:ind w:left="4536"/>
         <w:rPr>
           <w:rFonts w:cs="Times New Roman"/>
@@ -216,64 +209,34 @@
     </w:p>
     <w:p>
       <w:pPr>
-        <w:spacing w:after="0" w:line="360" w:lineRule="auto"/>
-        <w:ind w:left="4536"/>
-        <w:rPr>
-          <w:rFonts w:cs="Times New Roman"/>
-          <w:szCs w:val="28"/>
-        </w:rPr>
-      </w:pPr>
-    </w:p>
-    <w:p>
-      <w:pPr>
-        <w:spacing w:after="0" w:line="360" w:lineRule="auto"/>
-        <w:ind w:left="4536"/>
-        <w:rPr>
-          <w:rFonts w:cs="Times New Roman"/>
-          <w:szCs w:val="28"/>
-        </w:rPr>
-      </w:pPr>
-      <w:r>
-        <w:rPr>
-          <w:rFonts w:cs="Times New Roman"/>
-          <w:szCs w:val="28"/>
-        </w:rPr>
-        <w:t xml:space="preserve">студента 1 курсу групи </w:t>
-      </w:r>
-      <w:r>
-        <w:rPr>
-          <w:rFonts w:cs="Times New Roman"/>
-          <w:szCs w:val="28"/>
-        </w:rPr>
-        <w:t>ІПЗ</w:t>
-      </w:r>
-      <w:r>
-        <w:rPr>
-          <w:rFonts w:cs="Times New Roman"/>
-          <w:szCs w:val="28"/>
-        </w:rPr>
-        <w:t>-1</w:t>
-      </w:r>
-      <w:r>
-        <w:rPr>
-          <w:rFonts w:cs="Times New Roman"/>
-          <w:szCs w:val="28"/>
-          <w:lang w:val="ru-RU"/>
-        </w:rPr>
-        <w:t>1</w:t>
-      </w:r>
-      <w:r>
-        <w:rPr>
-          <w:rFonts w:cs="Times New Roman"/>
-          <w:szCs w:val="28"/>
-        </w:rPr>
-        <w:t>1</w:t>
-      </w:r>
-    </w:p>
-    <w:p>
-      <w:pPr>
-        <w:spacing w:after="0" w:line="360" w:lineRule="auto"/>
-        <w:ind w:left="4536"/>
+        <w:spacing w:line="360" w:lineRule="auto"/>
+        <w:ind w:left="4536" w:firstLine="0"/>
+        <w:jc w:val="left"/>
+        <w:rPr>
+          <w:rFonts w:cs="Times New Roman"/>
+          <w:szCs w:val="28"/>
+        </w:rPr>
+      </w:pPr>
+      <w:r>
+        <w:rPr>
+          <w:rFonts w:cs="Times New Roman"/>
+          <w:szCs w:val="28"/>
+        </w:rPr>
+        <w:br/>
+      </w:r>
+      <w:r>
+        <w:rPr>
+          <w:rFonts w:cs="Times New Roman"/>
+          <w:szCs w:val="28"/>
+        </w:rPr>
+        <w:t>студента 1 курсу групи ІПЗ-111</w:t>
+      </w:r>
+    </w:p>
+    <w:p>
+      <w:pPr>
+        <w:spacing w:line="360" w:lineRule="auto"/>
+        <w:ind w:left="4536" w:firstLine="0"/>
+        <w:jc w:val="left"/>
         <w:rPr>
           <w:rFonts w:cs="Times New Roman"/>
           <w:szCs w:val="28"/>
@@ -300,8 +263,9 @@
         <w:tabs>
           <w:tab w:val="right" w:leader="underscore" w:pos="9639"/>
         </w:tabs>
-        <w:spacing w:after="0" w:line="360" w:lineRule="auto"/>
-        <w:ind w:left="4536"/>
+        <w:spacing w:line="360" w:lineRule="auto"/>
+        <w:ind w:left="4536" w:firstLine="0"/>
+        <w:jc w:val="left"/>
         <w:rPr>
           <w:rFonts w:cs="Times New Roman"/>
           <w:szCs w:val="28"/>
@@ -330,19 +294,13 @@
         </w:rPr>
         <w:t xml:space="preserve">., доцент Трофименко О. Г. </w:t>
       </w:r>
-    </w:p>
-    <w:p>
-      <w:pPr>
-        <w:tabs>
-          <w:tab w:val="right" w:leader="underscore" w:pos="9639"/>
-        </w:tabs>
-        <w:spacing w:after="0" w:line="360" w:lineRule="auto"/>
-        <w:ind w:left="4536"/>
-        <w:rPr>
-          <w:rFonts w:cs="Times New Roman"/>
-          <w:szCs w:val="28"/>
-        </w:rPr>
-      </w:pPr>
+      <w:r>
+        <w:rPr>
+          <w:rFonts w:cs="Times New Roman"/>
+          <w:szCs w:val="28"/>
+        </w:rPr>
+        <w:br/>
+      </w:r>
       <w:r>
         <w:rPr>
           <w:rFonts w:cs="Times New Roman"/>
@@ -365,8 +323,9 @@
           <w:tab w:val="right" w:pos="7371"/>
           <w:tab w:val="right" w:leader="underscore" w:pos="9639"/>
         </w:tabs>
-        <w:spacing w:after="0" w:line="360" w:lineRule="auto"/>
-        <w:ind w:left="4536"/>
+        <w:spacing w:line="360" w:lineRule="auto"/>
+        <w:ind w:left="4536" w:firstLine="0"/>
+        <w:jc w:val="left"/>
         <w:rPr>
           <w:rFonts w:cs="Times New Roman"/>
           <w:szCs w:val="28"/>
@@ -405,8 +364,9 @@
     </w:p>
     <w:p>
       <w:pPr>
-        <w:spacing w:after="0" w:line="360" w:lineRule="auto"/>
+        <w:spacing w:line="360" w:lineRule="auto"/>
         <w:ind w:firstLine="2977"/>
+        <w:jc w:val="left"/>
         <w:rPr>
           <w:rFonts w:cs="Times New Roman"/>
           <w:szCs w:val="28"/>
@@ -425,7 +385,7 @@
         <w:tabs>
           <w:tab w:val="right" w:leader="underscore" w:pos="9639"/>
         </w:tabs>
-        <w:spacing w:after="0" w:line="240" w:lineRule="auto"/>
+        <w:spacing w:line="240" w:lineRule="auto"/>
         <w:ind w:left="4536"/>
         <w:rPr>
           <w:rFonts w:cs="Times New Roman"/>
@@ -445,8 +405,9 @@
         <w:tabs>
           <w:tab w:val="left" w:pos="7088"/>
         </w:tabs>
-        <w:spacing w:after="0" w:line="240" w:lineRule="auto"/>
+        <w:spacing w:line="240" w:lineRule="auto"/>
         <w:ind w:left="4536" w:firstLine="567"/>
+        <w:jc w:val="center"/>
         <w:rPr>
           <w:rFonts w:cs="Times New Roman"/>
           <w:szCs w:val="28"/>
@@ -476,7 +437,7 @@
         <w:tabs>
           <w:tab w:val="right" w:leader="underscore" w:pos="9639"/>
         </w:tabs>
-        <w:spacing w:after="0" w:line="240" w:lineRule="auto"/>
+        <w:spacing w:line="240" w:lineRule="auto"/>
         <w:ind w:left="4536"/>
         <w:rPr>
           <w:rFonts w:cs="Times New Roman"/>
@@ -496,8 +457,9 @@
         <w:tabs>
           <w:tab w:val="left" w:pos="7088"/>
         </w:tabs>
-        <w:spacing w:after="0" w:line="240" w:lineRule="auto"/>
+        <w:spacing w:line="240" w:lineRule="auto"/>
         <w:ind w:left="4536" w:firstLine="567"/>
+        <w:jc w:val="center"/>
         <w:rPr>
           <w:rFonts w:cs="Times New Roman"/>
           <w:szCs w:val="28"/>
@@ -524,7 +486,7 @@
     </w:p>
     <w:p>
       <w:pPr>
-        <w:spacing w:before="1400" w:after="0" w:line="240" w:lineRule="auto"/>
+        <w:spacing w:before="1400" w:line="240" w:lineRule="auto"/>
         <w:jc w:val="center"/>
         <w:rPr>
           <w:rFonts w:cs="Times New Roman"/>
@@ -538,43 +500,81 @@
           <w:bCs/>
           <w:szCs w:val="28"/>
         </w:rPr>
-        <w:t>м. Одеса – 202</w:t>
-      </w:r>
-      <w:r>
-        <w:rPr>
-          <w:rFonts w:cs="Times New Roman"/>
-          <w:bCs/>
-          <w:szCs w:val="28"/>
-        </w:rPr>
-        <w:t>4</w:t>
-      </w:r>
-      <w:r>
-        <w:rPr>
-          <w:rFonts w:cs="Times New Roman"/>
-          <w:bCs/>
-          <w:szCs w:val="28"/>
-        </w:rPr>
-        <w:t xml:space="preserve"> р.</w:t>
+        <w:t>м. Одеса – 2024 р.</w:t>
       </w:r>
     </w:p>
     <w:p>
       <w:pPr>
         <w:spacing w:after="160" w:line="259" w:lineRule="auto"/>
         <w:jc w:val="center"/>
-        <w:rPr>
-          <w:rFonts w:cs="Times New Roman"/>
-          <w:szCs w:val="28"/>
-        </w:rPr>
       </w:pPr>
       <w:r>
         <w:br w:type="page"/>
       </w:r>
       <w:r>
-        <w:rPr>
-          <w:rFonts w:cs="Times New Roman"/>
-          <w:szCs w:val="28"/>
-        </w:rPr>
         <w:lastRenderedPageBreak/>
+        <w:t>МІНІСТЕРСТВО ОСВІТИ І НАУКИ УКРАЇНИ</w:t>
+      </w:r>
+    </w:p>
+    <w:p>
+      <w:pPr>
+        <w:spacing w:after="160" w:line="259" w:lineRule="auto"/>
+        <w:jc w:val="center"/>
+      </w:pPr>
+      <w:r>
+        <w:t>НАЦІОНАЛЬНИЙ УНІВЕРСИТЕТ «ОДЕСЬКА ЮРИДИЧНА</w:t>
+      </w:r>
+      <w:r>
+        <w:t xml:space="preserve"> </w:t>
+      </w:r>
+      <w:r>
+        <w:t>АКАДЕМІЯ»</w:t>
+      </w:r>
+    </w:p>
+    <w:p>
+      <w:pPr>
+        <w:spacing w:line="259" w:lineRule="auto"/>
+        <w:jc w:val="center"/>
+      </w:pPr>
+      <w:r>
+        <w:t>ФАКУЛЬТЕТ КІБЕРБЕЗПЕКИ ТА ІНФОРМАЦІЙНИХ ТЕХНОЛОГІЙ</w:t>
+      </w:r>
+    </w:p>
+    <w:p>
+      <w:pPr>
+        <w:spacing w:after="160" w:line="259" w:lineRule="auto"/>
+        <w:jc w:val="center"/>
+      </w:pPr>
+    </w:p>
+    <w:p>
+      <w:pPr>
+        <w:spacing w:after="160" w:line="259" w:lineRule="auto"/>
+        <w:jc w:val="center"/>
+      </w:pPr>
+      <w:r>
+        <w:t>Кафедра інформаційних технологій</w:t>
+      </w:r>
+    </w:p>
+    <w:p>
+      <w:pPr>
+        <w:spacing w:after="160" w:line="259" w:lineRule="auto"/>
+        <w:jc w:val="center"/>
+      </w:pPr>
+    </w:p>
+    <w:p>
+      <w:pPr>
+        <w:spacing w:after="160" w:line="259" w:lineRule="auto"/>
+        <w:jc w:val="center"/>
+        <w:rPr>
+          <w:rFonts w:cs="Times New Roman"/>
+          <w:szCs w:val="28"/>
+        </w:rPr>
+      </w:pPr>
+      <w:r>
+        <w:rPr>
+          <w:rFonts w:cs="Times New Roman"/>
+          <w:szCs w:val="28"/>
+        </w:rPr>
         <w:t>ЗАВДАННЯ НА КУРСОВУ РОБОТУ</w:t>
       </w:r>
     </w:p>
@@ -601,7 +601,14 @@
           <w:rFonts w:cs="Times New Roman"/>
           <w:szCs w:val="28"/>
         </w:rPr>
-        <w:t>з дисципліни «Алгоритмізація та програмування»</w:t>
+        <w:t>з</w:t>
+      </w:r>
+      <w:r>
+        <w:rPr>
+          <w:rFonts w:cs="Times New Roman"/>
+          <w:szCs w:val="28"/>
+        </w:rPr>
+        <w:t xml:space="preserve"> дисципліни «Алгоритмізація та програмування»</w:t>
       </w:r>
     </w:p>
     <w:p>
@@ -649,14 +656,7 @@
           <w:rFonts w:cs="Times New Roman"/>
           <w:szCs w:val="28"/>
         </w:rPr>
-        <w:t>першого курсу групи ІПЗ-1</w:t>
-      </w:r>
-      <w:r>
-        <w:rPr>
-          <w:rFonts w:cs="Times New Roman"/>
-          <w:szCs w:val="28"/>
-        </w:rPr>
-        <w:t>11</w:t>
+        <w:t>першого курсу групи ІПЗ-111</w:t>
       </w:r>
     </w:p>
     <w:p>
@@ -688,14 +688,7 @@
           <w:rFonts w:cs="Times New Roman"/>
           <w:szCs w:val="28"/>
         </w:rPr>
-        <w:t xml:space="preserve">Варіант </w:t>
-      </w:r>
-      <w:r>
-        <w:rPr>
-          <w:rFonts w:cs="Times New Roman"/>
-          <w:szCs w:val="28"/>
-        </w:rPr>
-        <w:t>8</w:t>
+        <w:t>Варіант 8</w:t>
       </w:r>
     </w:p>
     <w:p>
@@ -743,15 +736,209 @@
           <w:rFonts w:cs="Times New Roman"/>
           <w:szCs w:val="28"/>
         </w:rPr>
-        <w:t xml:space="preserve">− файл F2.txt з </w:t>
-      </w:r>
-      <w:r>
-        <w:rPr>
-          <w:rFonts w:cs="Times New Roman"/>
-          <w:szCs w:val="28"/>
-        </w:rPr>
-        <w:t>текстом вихідних результатів</w:t>
-      </w:r>
+        <w:t>− файл F2.txt з текстом вихідних результатів.</w:t>
+      </w:r>
+    </w:p>
+    <w:p>
+      <w:pPr>
+        <w:spacing w:after="160" w:line="259" w:lineRule="auto"/>
+        <w:rPr>
+          <w:rFonts w:cs="Times New Roman"/>
+          <w:szCs w:val="28"/>
+        </w:rPr>
+      </w:pPr>
+      <w:r>
+        <w:rPr>
+          <w:rFonts w:cs="Times New Roman"/>
+          <w:szCs w:val="28"/>
+        </w:rPr>
+        <w:t>Курсова робота виконується в такому обсязі:</w:t>
+      </w:r>
+    </w:p>
+    <w:p>
+      <w:pPr>
+        <w:spacing w:after="160" w:line="259" w:lineRule="auto"/>
+        <w:rPr>
+          <w:rFonts w:cs="Times New Roman"/>
+          <w:szCs w:val="28"/>
+        </w:rPr>
+      </w:pPr>
+      <w:r>
+        <w:rPr>
+          <w:rFonts w:cs="Times New Roman"/>
+          <w:szCs w:val="28"/>
+        </w:rPr>
+        <w:t>I. Розрахунково-пояснювальна записка:</w:t>
+      </w:r>
+    </w:p>
+    <w:p>
+      <w:pPr>
+        <w:spacing w:after="160" w:line="259" w:lineRule="auto"/>
+        <w:rPr>
+          <w:rFonts w:cs="Times New Roman"/>
+          <w:szCs w:val="28"/>
+        </w:rPr>
+      </w:pPr>
+      <w:r>
+        <w:rPr>
+          <w:rFonts w:cs="Times New Roman"/>
+          <w:szCs w:val="28"/>
+        </w:rPr>
+        <w:t>− аналіз засобів та методів розробки;</w:t>
+      </w:r>
+    </w:p>
+    <w:p>
+      <w:pPr>
+        <w:spacing w:after="160" w:line="259" w:lineRule="auto"/>
+        <w:rPr>
+          <w:rFonts w:cs="Times New Roman"/>
+          <w:szCs w:val="28"/>
+        </w:rPr>
+      </w:pPr>
+      <w:r>
+        <w:rPr>
+          <w:rFonts w:cs="Times New Roman"/>
+          <w:szCs w:val="28"/>
+        </w:rPr>
+        <w:t>− словесний опис алгоритмів основного модуля;</w:t>
+      </w:r>
+    </w:p>
+    <w:p>
+      <w:pPr>
+        <w:spacing w:after="160" w:line="259" w:lineRule="auto"/>
+        <w:rPr>
+          <w:rFonts w:cs="Times New Roman"/>
+          <w:szCs w:val="28"/>
+        </w:rPr>
+      </w:pPr>
+      <w:r>
+        <w:rPr>
+          <w:rFonts w:cs="Times New Roman"/>
+          <w:szCs w:val="28"/>
+        </w:rPr>
+        <w:t xml:space="preserve">− опис функцій розробленої бібліотеки </w:t>
+      </w:r>
+      <w:proofErr w:type="spellStart"/>
+      <w:r>
+        <w:rPr>
+          <w:rFonts w:cs="Times New Roman"/>
+          <w:szCs w:val="28"/>
+        </w:rPr>
+        <w:t>StaticLibForCoursework</w:t>
+      </w:r>
+      <w:proofErr w:type="spellEnd"/>
+      <w:r>
+        <w:rPr>
+          <w:rFonts w:cs="Times New Roman"/>
+          <w:szCs w:val="28"/>
+        </w:rPr>
+        <w:t>;</w:t>
+      </w:r>
+    </w:p>
+    <w:p>
+      <w:pPr>
+        <w:spacing w:after="160" w:line="259" w:lineRule="auto"/>
+        <w:rPr>
+          <w:rFonts w:cs="Times New Roman"/>
+          <w:szCs w:val="28"/>
+        </w:rPr>
+      </w:pPr>
+      <w:r>
+        <w:rPr>
+          <w:rFonts w:cs="Times New Roman"/>
+          <w:szCs w:val="28"/>
+        </w:rPr>
+        <w:t>− аналіз досягнутих результатів;</w:t>
+      </w:r>
+    </w:p>
+    <w:p>
+      <w:pPr>
+        <w:spacing w:after="160" w:line="259" w:lineRule="auto"/>
+        <w:rPr>
+          <w:rFonts w:cs="Times New Roman"/>
+          <w:szCs w:val="28"/>
+        </w:rPr>
+      </w:pPr>
+      <w:r>
+        <w:rPr>
+          <w:rFonts w:cs="Times New Roman"/>
+          <w:szCs w:val="28"/>
+        </w:rPr>
+        <w:t>− інструкція з використання програми;</w:t>
+      </w:r>
+    </w:p>
+    <w:p>
+      <w:pPr>
+        <w:spacing w:after="160" w:line="259" w:lineRule="auto"/>
+        <w:rPr>
+          <w:rFonts w:cs="Times New Roman"/>
+          <w:szCs w:val="28"/>
+        </w:rPr>
+      </w:pPr>
+      <w:r>
+        <w:rPr>
+          <w:rFonts w:cs="Times New Roman"/>
+          <w:szCs w:val="28"/>
+        </w:rPr>
+        <w:t>36</w:t>
+      </w:r>
+    </w:p>
+    <w:p>
+      <w:pPr>
+        <w:spacing w:after="160" w:line="259" w:lineRule="auto"/>
+        <w:rPr>
+          <w:rFonts w:cs="Times New Roman"/>
+          <w:szCs w:val="28"/>
+        </w:rPr>
+      </w:pPr>
+      <w:r>
+        <w:rPr>
+          <w:rFonts w:cs="Times New Roman"/>
+          <w:szCs w:val="28"/>
+        </w:rPr>
+        <w:t>II. Графічна частина:</w:t>
+      </w:r>
+    </w:p>
+    <w:p>
+      <w:pPr>
+        <w:spacing w:after="160" w:line="259" w:lineRule="auto"/>
+        <w:rPr>
+          <w:rFonts w:cs="Times New Roman"/>
+          <w:szCs w:val="28"/>
+        </w:rPr>
+      </w:pPr>
+      <w:r>
+        <w:rPr>
+          <w:rFonts w:cs="Times New Roman"/>
+          <w:szCs w:val="28"/>
+        </w:rPr>
+        <w:t>− схеми алгоритмів основного модуля для виконання завдань;</w:t>
+      </w:r>
+    </w:p>
+    <w:p>
+      <w:pPr>
+        <w:spacing w:after="160" w:line="259" w:lineRule="auto"/>
+        <w:rPr>
+          <w:rFonts w:cs="Times New Roman"/>
+          <w:szCs w:val="28"/>
+        </w:rPr>
+      </w:pPr>
+      <w:r>
+        <w:rPr>
+          <w:rFonts w:cs="Times New Roman"/>
+          <w:szCs w:val="28"/>
+        </w:rPr>
+        <w:t xml:space="preserve">− схеми алгоритмів функцій бібліотеки </w:t>
+      </w:r>
+      <w:proofErr w:type="spellStart"/>
+      <w:r>
+        <w:rPr>
+          <w:rFonts w:cs="Times New Roman"/>
+          <w:szCs w:val="28"/>
+        </w:rPr>
+        <w:t>StaticLibForCoursework</w:t>
+      </w:r>
+      <w:proofErr w:type="spellEnd"/>
       <w:r>
         <w:rPr>
           <w:rFonts w:cs="Times New Roman"/>
@@ -773,216 +960,7 @@
           <w:rFonts w:cs="Times New Roman"/>
           <w:szCs w:val="28"/>
         </w:rPr>
-        <w:t>Курсова робота виконується в такому обсязі:</w:t>
-      </w:r>
-    </w:p>
-    <w:p>
-      <w:pPr>
-        <w:spacing w:after="160" w:line="259" w:lineRule="auto"/>
-        <w:rPr>
-          <w:rFonts w:cs="Times New Roman"/>
-          <w:szCs w:val="28"/>
-        </w:rPr>
-      </w:pPr>
-      <w:r>
-        <w:rPr>
-          <w:rFonts w:cs="Times New Roman"/>
-          <w:szCs w:val="28"/>
-        </w:rPr>
-        <w:t>I. Розрахунково-пояснювальна записка:</w:t>
-      </w:r>
-    </w:p>
-    <w:p>
-      <w:pPr>
-        <w:spacing w:after="160" w:line="259" w:lineRule="auto"/>
-        <w:rPr>
-          <w:rFonts w:cs="Times New Roman"/>
-          <w:szCs w:val="28"/>
-        </w:rPr>
-      </w:pPr>
-      <w:r>
-        <w:rPr>
-          <w:rFonts w:cs="Times New Roman"/>
-          <w:szCs w:val="28"/>
-        </w:rPr>
-        <w:t>− аналіз засобів та методів розробки;</w:t>
-      </w:r>
-    </w:p>
-    <w:p>
-      <w:pPr>
-        <w:spacing w:after="160" w:line="259" w:lineRule="auto"/>
-        <w:rPr>
-          <w:rFonts w:cs="Times New Roman"/>
-          <w:szCs w:val="28"/>
-        </w:rPr>
-      </w:pPr>
-      <w:r>
-        <w:rPr>
-          <w:rFonts w:cs="Times New Roman"/>
-          <w:szCs w:val="28"/>
-        </w:rPr>
-        <w:t>− словесний опис алгоритмів основного модуля;</w:t>
-      </w:r>
-    </w:p>
-    <w:p>
-      <w:pPr>
-        <w:spacing w:after="160" w:line="259" w:lineRule="auto"/>
-        <w:rPr>
-          <w:rFonts w:cs="Times New Roman"/>
-          <w:szCs w:val="28"/>
-        </w:rPr>
-      </w:pPr>
-      <w:r>
-        <w:rPr>
-          <w:rFonts w:cs="Times New Roman"/>
-          <w:szCs w:val="28"/>
-        </w:rPr>
-        <w:t xml:space="preserve">− опис функцій розробленої бібліотеки </w:t>
-      </w:r>
-      <w:proofErr w:type="spellStart"/>
-      <w:r>
-        <w:rPr>
-          <w:rFonts w:cs="Times New Roman"/>
-          <w:szCs w:val="28"/>
-          <w:lang w:val="en-US"/>
-        </w:rPr>
-        <w:t>StaticLibForCoursework</w:t>
-      </w:r>
-      <w:proofErr w:type="spellEnd"/>
-      <w:r>
-        <w:rPr>
-          <w:rFonts w:cs="Times New Roman"/>
-          <w:szCs w:val="28"/>
-        </w:rPr>
-        <w:t>;</w:t>
-      </w:r>
-    </w:p>
-    <w:p>
-      <w:pPr>
-        <w:spacing w:after="160" w:line="259" w:lineRule="auto"/>
-        <w:rPr>
-          <w:rFonts w:cs="Times New Roman"/>
-          <w:szCs w:val="28"/>
-        </w:rPr>
-      </w:pPr>
-      <w:r>
-        <w:rPr>
-          <w:rFonts w:cs="Times New Roman"/>
-          <w:szCs w:val="28"/>
-        </w:rPr>
-        <w:t>− аналіз досягнутих результатів;</w:t>
-      </w:r>
-    </w:p>
-    <w:p>
-      <w:pPr>
-        <w:spacing w:after="160" w:line="259" w:lineRule="auto"/>
-        <w:rPr>
-          <w:rFonts w:cs="Times New Roman"/>
-          <w:szCs w:val="28"/>
-        </w:rPr>
-      </w:pPr>
-      <w:r>
-        <w:rPr>
-          <w:rFonts w:cs="Times New Roman"/>
-          <w:szCs w:val="28"/>
-        </w:rPr>
-        <w:t>− інструкція з використання програми;</w:t>
-      </w:r>
-    </w:p>
-    <w:p>
-      <w:pPr>
-        <w:spacing w:after="160" w:line="259" w:lineRule="auto"/>
-        <w:rPr>
-          <w:rFonts w:cs="Times New Roman"/>
-          <w:szCs w:val="28"/>
-        </w:rPr>
-      </w:pPr>
-      <w:r>
-        <w:rPr>
-          <w:rFonts w:cs="Times New Roman"/>
-          <w:szCs w:val="28"/>
-        </w:rPr>
-        <w:t>36</w:t>
-      </w:r>
-    </w:p>
-    <w:p>
-      <w:pPr>
-        <w:spacing w:after="160" w:line="259" w:lineRule="auto"/>
-        <w:rPr>
-          <w:rFonts w:cs="Times New Roman"/>
-          <w:szCs w:val="28"/>
-        </w:rPr>
-      </w:pPr>
-      <w:r>
-        <w:rPr>
-          <w:rFonts w:cs="Times New Roman"/>
-          <w:szCs w:val="28"/>
-        </w:rPr>
-        <w:t>II. Графічна частина:</w:t>
-      </w:r>
-    </w:p>
-    <w:p>
-      <w:pPr>
-        <w:spacing w:after="160" w:line="259" w:lineRule="auto"/>
-        <w:rPr>
-          <w:rFonts w:cs="Times New Roman"/>
-          <w:szCs w:val="28"/>
-        </w:rPr>
-      </w:pPr>
-      <w:r>
-        <w:rPr>
-          <w:rFonts w:cs="Times New Roman"/>
-          <w:szCs w:val="28"/>
-        </w:rPr>
-        <w:t>− схеми алгоритмів основного модуля для виконання завдань;</w:t>
-      </w:r>
-    </w:p>
-    <w:p>
-      <w:pPr>
-        <w:spacing w:after="160" w:line="259" w:lineRule="auto"/>
-        <w:rPr>
-          <w:rFonts w:cs="Times New Roman"/>
-          <w:szCs w:val="28"/>
-        </w:rPr>
-      </w:pPr>
-      <w:r>
-        <w:rPr>
-          <w:rFonts w:cs="Times New Roman"/>
-          <w:szCs w:val="28"/>
-        </w:rPr>
-        <w:t xml:space="preserve">− схеми алгоритмів функцій бібліотеки </w:t>
-      </w:r>
-      <w:proofErr w:type="spellStart"/>
-      <w:r>
-        <w:rPr>
-          <w:rFonts w:cs="Times New Roman"/>
-          <w:szCs w:val="28"/>
-          <w:lang w:val="en-US"/>
-        </w:rPr>
-        <w:t>StaticLibForCoursework</w:t>
-      </w:r>
-      <w:proofErr w:type="spellEnd"/>
-      <w:r>
-        <w:rPr>
-          <w:rFonts w:cs="Times New Roman"/>
-          <w:szCs w:val="28"/>
-        </w:rPr>
-        <w:t>.</w:t>
-      </w:r>
-    </w:p>
-    <w:p>
-      <w:pPr>
-        <w:spacing w:after="160" w:line="259" w:lineRule="auto"/>
-        <w:rPr>
-          <w:rFonts w:cs="Times New Roman"/>
-          <w:szCs w:val="28"/>
-        </w:rPr>
-      </w:pPr>
-      <w:r>
-        <w:rPr>
-          <w:rFonts w:cs="Times New Roman"/>
-          <w:szCs w:val="28"/>
-        </w:rPr>
+        <w:lastRenderedPageBreak/>
         <w:t>Індивідуальне завдання:</w:t>
       </w:r>
     </w:p>
@@ -1041,14 +1019,7 @@
           <w:rFonts w:cs="Times New Roman"/>
           <w:szCs w:val="28"/>
         </w:rPr>
-        <w:t>*</w:t>
-      </w:r>
-      <w:r>
-        <w:rPr>
-          <w:rFonts w:cs="Times New Roman"/>
-          <w:szCs w:val="28"/>
-        </w:rPr>
-        <w:t>Елемент матриці називається локальним мінімумом, якщо він строго менше всіх сусідів нього (ліворуч, праворуч, зверху і знизу), які є у нього. Підрахувати кількість локальних мінімумів заданої матриці.</w:t>
+        <w:t>*Елемент матриці називається локальним мінімумом, якщо він строго менше всіх сусідів нього (ліворуч, праворуч, зверху і знизу), які є у нього. Підрахувати кількість локальних мінімумів заданої матриці.</w:t>
       </w:r>
     </w:p>
     <w:p>
@@ -1069,7 +1040,6 @@
           <w:rFonts w:cs="Times New Roman"/>
           <w:szCs w:val="28"/>
         </w:rPr>
-        <w:lastRenderedPageBreak/>
         <w:t>Обчислити вектор як суми від’ємних елементів стовпців матриці.</w:t>
       </w:r>
     </w:p>
@@ -1090,16 +1060,8 @@
         <w:rPr>
           <w:rFonts w:cs="Times New Roman"/>
           <w:szCs w:val="28"/>
-          <w:lang w:val="ru-RU"/>
-        </w:rPr>
-        <w:t>*</w:t>
-      </w:r>
-      <w:r>
-        <w:rPr>
-          <w:rFonts w:cs="Times New Roman"/>
-          <w:szCs w:val="28"/>
-        </w:rPr>
-        <w:t>Створити динамічний масив із ненульових показників усіх датчиків.</w:t>
+        </w:rPr>
+        <w:t>*Створити динамічний масив із ненульових показників усіх датчиків.</w:t>
       </w:r>
     </w:p>
     <w:p>
@@ -1120,7 +1082,23 @@
           <w:rFonts w:cs="Times New Roman"/>
           <w:szCs w:val="28"/>
         </w:rPr>
-        <w:t>** Характеристикою рядка матриці назвемо квадрат суми його елементів. Переставляючи рядки заданої матриці, розташувати їх відповідно до зростання характеристик.</w:t>
+        <w:t xml:space="preserve">** Характеристикою рядка матриці назвемо квадрат суми його елементів. Переставляючи рядки заданої матриці, розташувати їх відповідно до зростання характеристик. </w:t>
+      </w:r>
+    </w:p>
+    <w:p>
+      <w:pPr>
+        <w:spacing w:after="160" w:line="259" w:lineRule="auto"/>
+        <w:rPr>
+          <w:rFonts w:cs="Times New Roman"/>
+          <w:szCs w:val="28"/>
+        </w:rPr>
+      </w:pPr>
+      <w:r>
+        <w:rPr>
+          <w:rFonts w:cs="Times New Roman"/>
+          <w:szCs w:val="28"/>
+        </w:rPr>
+        <w:t>2. Програмно записати результати обчислень у новий файл, наприклад, з</w:t>
       </w:r>
       <w:r>
         <w:rPr>
@@ -1129,30 +1107,6 @@
         </w:rPr>
         <w:t xml:space="preserve"> </w:t>
       </w:r>
-    </w:p>
-    <w:p>
-      <w:pPr>
-        <w:spacing w:after="160" w:line="259" w:lineRule="auto"/>
-        <w:rPr>
-          <w:rFonts w:cs="Times New Roman"/>
-          <w:szCs w:val="28"/>
-        </w:rPr>
-      </w:pPr>
-      <w:r>
-        <w:rPr>
-          <w:rFonts w:cs="Times New Roman"/>
-          <w:szCs w:val="28"/>
-        </w:rPr>
-        <w:t>2. Програмно записати результати обчислень у новий файл, наприклад, з</w:t>
-      </w:r>
-      <w:r>
-        <w:rPr>
-          <w:rFonts w:cs="Times New Roman"/>
-          <w:szCs w:val="28"/>
-          <w:lang w:val="ru-RU"/>
-        </w:rPr>
-        <w:t xml:space="preserve"> </w:t>
-      </w:r>
       <w:r>
         <w:rPr>
           <w:rFonts w:cs="Times New Roman"/>
@@ -1173,13 +1127,7 @@
         <w:t xml:space="preserve">3. </w:t>
       </w:r>
       <w:r>
-        <w:t>Я</w:t>
-      </w:r>
-      <w:r>
-        <w:t>к вхідні дані для програмного опрацювання текстових даних створити ще один файл з ім’ям F3.txt та заповнити його коректними текстовими даними</w:t>
-      </w:r>
-      <w:r>
-        <w:t xml:space="preserve"> та розв’язати програмно такі завдання:</w:t>
+        <w:t>Як вхідні дані для програмного опрацювання текстових даних створити ще один файл з ім’ям F3.txt та заповнити його коректними текстовими даними та розв’язати програмно такі завдання:</w:t>
       </w:r>
     </w:p>
     <w:p>
@@ -1192,10 +1140,7 @@
         <w:spacing w:after="160" w:line="259" w:lineRule="auto"/>
       </w:pPr>
       <w:r>
-        <w:t>П</w:t>
-      </w:r>
-      <w:r>
-        <w:t xml:space="preserve">рограмно переглянути на екрані вміст текстового файлу F3.txt, ім’я якого передаватиметься як аргумент із функції </w:t>
+        <w:t xml:space="preserve">Програмно переглянути на екрані вміст текстового файлу F3.txt, ім’я якого передаватиметься як аргумент із функції </w:t>
       </w:r>
       <w:proofErr w:type="spellStart"/>
       <w:r>
@@ -1203,40 +1148,7 @@
       </w:r>
       <w:proofErr w:type="spellEnd"/>
       <w:r>
-        <w:t>()</w:t>
-      </w:r>
-      <w:r>
-        <w:t xml:space="preserve">. </w:t>
-      </w:r>
-      <w:r>
-        <w:t>Визначити, чи є у рядках цифри. Якщо так, то вивести їх</w:t>
-      </w:r>
-      <w:r>
-        <w:t>.</w:t>
-      </w:r>
-      <w:r>
-        <w:t xml:space="preserve"> Відсортувати слова за абеткою у кожному рядку</w:t>
-      </w:r>
-      <w:r>
-        <w:t xml:space="preserve">. </w:t>
-      </w:r>
-      <w:r>
-        <w:t xml:space="preserve">Програмно записати результати опрацювання текстових даних у файл </w:t>
-      </w:r>
-      <w:r>
-        <w:rPr>
-          <w:lang w:val="en-US"/>
-        </w:rPr>
-        <w:t>F</w:t>
-      </w:r>
-      <w:r>
-        <w:rPr>
-          <w:lang w:val="ru-RU"/>
-        </w:rPr>
-        <w:t>4</w:t>
-      </w:r>
-      <w:r>
-        <w:t>. Програмно переглянути на екрані вміст текстового файлу з результатами опрацювання текстових даних.</w:t>
+        <w:t>(). Визначити, чи є у рядках цифри. Якщо так, то вивести їх. Відсортувати слова за абеткою у кожному рядку. Програмно записати результати опрацювання текстових даних у файл F4. Програмно переглянути на екрані вміст текстового файлу з результатами опрацювання текстових даних.</w:t>
       </w:r>
     </w:p>
     <w:p>
@@ -1249,16 +1161,7 @@
         <w:spacing w:after="160" w:line="259" w:lineRule="auto"/>
       </w:pPr>
       <w:r>
-        <w:t xml:space="preserve">Відредагувати файл F3.txt </w:t>
-      </w:r>
-      <w:r>
-        <w:t xml:space="preserve">- </w:t>
-      </w:r>
-      <w:r>
-        <w:t>* рядок, заданий номером (номер ввести з клавіатури), після чого переглянути на екрані його вміст</w:t>
-      </w:r>
-      <w:r>
-        <w:t>.</w:t>
+        <w:t>Відредагувати файл F3.txt - * рядок, заданий номером (номер ввести з клавіатури), після чого переглянути на екрані його вміст.</w:t>
       </w:r>
     </w:p>
     <w:p>
@@ -1271,13 +1174,7 @@
         <w:spacing w:after="160" w:line="259" w:lineRule="auto"/>
       </w:pPr>
       <w:r>
-        <w:t>Відредагувати файл F3.txt - ** рядки, які містять заданий текст (текст ввести з клавіатури</w:t>
-      </w:r>
-      <w:r>
-        <w:t xml:space="preserve">), </w:t>
-      </w:r>
-      <w:r>
-        <w:t>після чого переглянути на екрані його вміст.</w:t>
+        <w:t>Відредагувати файл F3.txt - ** рядки, які містять заданий текст (текст ввести з клавіатури), після чого переглянути на екрані його вміст.</w:t>
       </w:r>
     </w:p>
     <w:p>
@@ -1290,16 +1187,7 @@
         <w:spacing w:after="160" w:line="259" w:lineRule="auto"/>
       </w:pPr>
       <w:r>
-        <w:t>Видалити з файлу F3.txt</w:t>
-      </w:r>
-      <w:r>
-        <w:t xml:space="preserve"> </w:t>
-      </w:r>
-      <w:r>
-        <w:t>* рядок, заданий номером, після чого переглянути на екрані його вміст</w:t>
-      </w:r>
-      <w:r>
-        <w:t>.</w:t>
+        <w:t>Видалити з файлу F3.txt * рядок, заданий номером, після чого переглянути на екрані його вміст.</w:t>
       </w:r>
     </w:p>
     <w:p>
@@ -1324,7 +1212,8 @@
     <w:p>
       <w:pPr>
         <w:spacing w:after="160" w:line="259" w:lineRule="auto"/>
-        <w:jc w:val="center"/>
+        <w:ind w:firstLine="0"/>
+        <w:jc w:val="left"/>
         <w:rPr>
           <w:b/>
           <w:bCs/>
@@ -1335,6 +1224,23 @@
           <w:b/>
           <w:bCs/>
         </w:rPr>
+        <w:br w:type="page"/>
+      </w:r>
+    </w:p>
+    <w:p>
+      <w:pPr>
+        <w:jc w:val="center"/>
+        <w:rPr>
+          <w:b/>
+          <w:bCs/>
+        </w:rPr>
+      </w:pPr>
+      <w:r>
+        <w:rPr>
+          <w:b/>
+          <w:bCs/>
+        </w:rPr>
+        <w:lastRenderedPageBreak/>
         <w:t>КАЛЕНДАРНИЙ ПЛАН</w:t>
       </w:r>
     </w:p>
@@ -1346,9 +1252,9 @@
         <w:tblLook w:val="04A0" w:firstRow="1" w:lastRow="0" w:firstColumn="1" w:lastColumn="0" w:noHBand="0" w:noVBand="1"/>
       </w:tblPr>
       <w:tblGrid>
-        <w:gridCol w:w="562"/>
-        <w:gridCol w:w="5529"/>
-        <w:gridCol w:w="3538"/>
+        <w:gridCol w:w="1193"/>
+        <w:gridCol w:w="5309"/>
+        <w:gridCol w:w="3409"/>
       </w:tblGrid>
       <w:tr>
         <w:trPr>
@@ -1357,21 +1263,10 @@
         <w:tc>
           <w:tcPr>
             <w:tcW w:w="562" w:type="dxa"/>
+            <w:vAlign w:val="center"/>
           </w:tcPr>
           <w:p>
-            <w:pPr>
-              <w:spacing w:after="160" w:line="259" w:lineRule="auto"/>
-              <w:jc w:val="center"/>
-              <w:rPr>
-                <w:rFonts w:cs="Times New Roman"/>
-                <w:szCs w:val="28"/>
-              </w:rPr>
-            </w:pPr>
             <w:r>
-              <w:rPr>
-                <w:rFonts w:cs="Times New Roman"/>
-                <w:szCs w:val="28"/>
-              </w:rPr>
               <w:t>№</w:t>
             </w:r>
           </w:p>
@@ -1379,6 +1274,7 @@
         <w:tc>
           <w:tcPr>
             <w:tcW w:w="5529" w:type="dxa"/>
+            <w:vAlign w:val="center"/>
           </w:tcPr>
           <w:p>
             <w:pPr>
@@ -1401,10 +1297,12 @@
         <w:tc>
           <w:tcPr>
             <w:tcW w:w="3538" w:type="dxa"/>
+            <w:vAlign w:val="center"/>
           </w:tcPr>
           <w:p>
             <w:pPr>
               <w:spacing w:after="160" w:line="259" w:lineRule="auto"/>
+              <w:ind w:firstLine="0"/>
               <w:jc w:val="center"/>
               <w:rPr>
                 <w:rFonts w:cs="Times New Roman"/>
@@ -1428,21 +1326,14 @@
         <w:tc>
           <w:tcPr>
             <w:tcW w:w="562" w:type="dxa"/>
+            <w:vAlign w:val="center"/>
           </w:tcPr>
           <w:p>
             <w:pPr>
-              <w:spacing w:after="160" w:line="259" w:lineRule="auto"/>
+              <w:ind w:firstLine="0"/>
               <w:jc w:val="center"/>
-              <w:rPr>
-                <w:rFonts w:cs="Times New Roman"/>
-                <w:szCs w:val="28"/>
-              </w:rPr>
             </w:pPr>
             <w:r>
-              <w:rPr>
-                <w:rFonts w:cs="Times New Roman"/>
-                <w:szCs w:val="28"/>
-              </w:rPr>
               <w:t>1</w:t>
             </w:r>
           </w:p>
@@ -1450,52 +1341,31 @@
         <w:tc>
           <w:tcPr>
             <w:tcW w:w="5529" w:type="dxa"/>
+            <w:vAlign w:val="center"/>
           </w:tcPr>
           <w:p>
             <w:pPr>
-              <w:spacing w:after="160" w:line="259" w:lineRule="auto"/>
+              <w:ind w:firstLine="0"/>
+              <w:jc w:val="left"/>
               <w:rPr>
                 <w:rFonts w:cs="Times New Roman"/>
                 <w:szCs w:val="28"/>
               </w:rPr>
             </w:pPr>
             <w:r>
-              <w:t>Ознайомлення з завданням до курсової роботи. Підготування вхідних файлів</w:t>
-            </w:r>
-            <w:r>
-              <w:t xml:space="preserve">. </w:t>
-            </w:r>
-            <w:r>
-              <w:t>Опрацювання матриць</w:t>
-            </w:r>
-            <w:r>
-              <w:t xml:space="preserve">. </w:t>
-            </w:r>
-            <w:r>
-              <w:t>Опрацювання динамічних масивів</w:t>
-            </w:r>
-            <w:r>
-              <w:t>.</w:t>
+              <w:t>Ознайомлення з завданням до курсової роботи. Підготування вхідних файлів. Опрацювання матриць. Опрацювання динамічних масивів.</w:t>
             </w:r>
           </w:p>
         </w:tc>
         <w:tc>
           <w:tcPr>
             <w:tcW w:w="3538" w:type="dxa"/>
+            <w:vAlign w:val="center"/>
           </w:tcPr>
           <w:p>
             <w:pPr>
               <w:spacing w:after="160" w:line="259" w:lineRule="auto"/>
-              <w:jc w:val="center"/>
-              <w:rPr>
-                <w:rFonts w:cs="Times New Roman"/>
-                <w:szCs w:val="28"/>
-              </w:rPr>
-            </w:pPr>
-          </w:p>
-          <w:p>
-            <w:pPr>
-              <w:spacing w:after="160" w:line="259" w:lineRule="auto"/>
+              <w:ind w:firstLine="0"/>
               <w:jc w:val="center"/>
               <w:rPr>
                 <w:rFonts w:cs="Times New Roman"/>
@@ -1519,21 +1389,14 @@
         <w:tc>
           <w:tcPr>
             <w:tcW w:w="562" w:type="dxa"/>
+            <w:vAlign w:val="center"/>
           </w:tcPr>
           <w:p>
             <w:pPr>
-              <w:spacing w:after="160" w:line="259" w:lineRule="auto"/>
+              <w:ind w:firstLine="0"/>
               <w:jc w:val="center"/>
-              <w:rPr>
-                <w:rFonts w:cs="Times New Roman"/>
-                <w:szCs w:val="28"/>
-              </w:rPr>
             </w:pPr>
             <w:r>
-              <w:rPr>
-                <w:rFonts w:cs="Times New Roman"/>
-                <w:szCs w:val="28"/>
-              </w:rPr>
               <w:t>2</w:t>
             </w:r>
           </w:p>
@@ -1541,46 +1404,31 @@
         <w:tc>
           <w:tcPr>
             <w:tcW w:w="5529" w:type="dxa"/>
+            <w:vAlign w:val="center"/>
           </w:tcPr>
           <w:p>
             <w:pPr>
-              <w:spacing w:after="160" w:line="259" w:lineRule="auto"/>
+              <w:ind w:firstLine="0"/>
+              <w:jc w:val="left"/>
               <w:rPr>
                 <w:rFonts w:cs="Times New Roman"/>
                 <w:szCs w:val="28"/>
               </w:rPr>
             </w:pPr>
             <w:r>
-              <w:t>Опрацювання рядкових даних</w:t>
-            </w:r>
-            <w:r>
-              <w:t xml:space="preserve">. </w:t>
-            </w:r>
-            <w:r>
-              <w:t>Опрацювання текстових файлів</w:t>
-            </w:r>
-            <w:r>
-              <w:t>. Створення бібліотеки функцій.</w:t>
+              <w:t>Опрацювання рядкових даних. Опрацювання текстових файлів. Створення бібліотеки функцій.</w:t>
             </w:r>
           </w:p>
         </w:tc>
         <w:tc>
           <w:tcPr>
             <w:tcW w:w="3538" w:type="dxa"/>
+            <w:vAlign w:val="center"/>
           </w:tcPr>
           <w:p>
             <w:pPr>
               <w:spacing w:after="160" w:line="259" w:lineRule="auto"/>
-              <w:jc w:val="center"/>
-              <w:rPr>
-                <w:rFonts w:cs="Times New Roman"/>
-                <w:szCs w:val="28"/>
-              </w:rPr>
-            </w:pPr>
-          </w:p>
-          <w:p>
-            <w:pPr>
-              <w:spacing w:after="160" w:line="259" w:lineRule="auto"/>
+              <w:ind w:firstLine="0"/>
               <w:jc w:val="center"/>
               <w:rPr>
                 <w:rFonts w:cs="Times New Roman"/>
@@ -1604,21 +1452,14 @@
         <w:tc>
           <w:tcPr>
             <w:tcW w:w="562" w:type="dxa"/>
+            <w:vAlign w:val="center"/>
           </w:tcPr>
           <w:p>
             <w:pPr>
-              <w:spacing w:after="160" w:line="259" w:lineRule="auto"/>
+              <w:ind w:firstLine="0"/>
               <w:jc w:val="center"/>
-              <w:rPr>
-                <w:rFonts w:cs="Times New Roman"/>
-                <w:szCs w:val="28"/>
-              </w:rPr>
             </w:pPr>
             <w:r>
-              <w:rPr>
-                <w:rFonts w:cs="Times New Roman"/>
-                <w:szCs w:val="28"/>
-              </w:rPr>
               <w:t>3</w:t>
             </w:r>
           </w:p>
@@ -1626,27 +1467,37 @@
         <w:tc>
           <w:tcPr>
             <w:tcW w:w="5529" w:type="dxa"/>
+            <w:vAlign w:val="center"/>
           </w:tcPr>
           <w:p>
             <w:pPr>
-              <w:spacing w:after="160" w:line="259" w:lineRule="auto"/>
+              <w:ind w:firstLine="0"/>
+              <w:jc w:val="left"/>
               <w:rPr>
                 <w:rFonts w:cs="Times New Roman"/>
                 <w:szCs w:val="28"/>
               </w:rPr>
             </w:pPr>
             <w:r>
-              <w:t>Оформлення пояснювальної записки</w:t>
+              <w:t>Оформлення пояснювальної</w:t>
+            </w:r>
+            <w:r>
+              <w:t xml:space="preserve"> </w:t>
+            </w:r>
+            <w:r>
+              <w:t>записки</w:t>
             </w:r>
           </w:p>
         </w:tc>
         <w:tc>
           <w:tcPr>
             <w:tcW w:w="3538" w:type="dxa"/>
+            <w:vAlign w:val="center"/>
           </w:tcPr>
           <w:p>
             <w:pPr>
               <w:spacing w:after="160" w:line="259" w:lineRule="auto"/>
+              <w:ind w:firstLine="0"/>
               <w:jc w:val="center"/>
               <w:rPr>
                 <w:rFonts w:cs="Times New Roman"/>
@@ -1687,155 +1538,196 @@
     </w:tbl>
     <w:p>
       <w:pPr>
-        <w:spacing w:after="160" w:line="259" w:lineRule="auto"/>
-      </w:pPr>
-      <w:r>
-        <w:rPr>
-          <w:rFonts w:cs="Times New Roman"/>
-          <w:szCs w:val="28"/>
-        </w:rPr>
+        <w:ind w:firstLine="0"/>
+      </w:pPr>
+    </w:p>
+    <w:p>
+      <w:pPr>
+        <w:ind w:firstLine="0"/>
+      </w:pPr>
+    </w:p>
+    <w:p>
+      <w:pPr>
+        <w:ind w:firstLine="0"/>
+      </w:pPr>
+    </w:p>
+    <w:p>
+      <w:pPr>
+        <w:ind w:firstLine="0"/>
+      </w:pPr>
+    </w:p>
+    <w:p>
+      <w:pPr>
+        <w:spacing w:after="160" w:line="259" w:lineRule="auto"/>
+        <w:ind w:firstLine="0"/>
+        <w:jc w:val="left"/>
+      </w:pPr>
+      <w:r>
         <w:br w:type="page"/>
       </w:r>
     </w:p>
-    <w:sdt>
-      <w:sdtPr>
-        <w:rPr>
-          <w:lang w:val="uk-UA"/>
-        </w:rPr>
-        <w:id w:val="-716585111"/>
-        <w:docPartObj>
-          <w:docPartGallery w:val="Table of Contents"/>
-          <w:docPartUnique/>
-        </w:docPartObj>
-      </w:sdtPr>
-      <w:sdtEndPr>
-        <w:rPr>
-          <w:b/>
-          <w:bCs/>
-          <w:lang w:val="ru-UA"/>
-        </w:rPr>
-      </w:sdtEndPr>
-      <w:sdtContent>
-        <w:p>
-          <w:pPr>
-            <w:pStyle w:val="a9"/>
-            <w:rPr>
-              <w:lang w:val="uk-UA"/>
-            </w:rPr>
-          </w:pPr>
-          <w:proofErr w:type="spellStart"/>
-          <w:r>
-            <w:rPr>
-              <w:rFonts w:ascii="Times New Roman" w:hAnsi="Times New Roman" w:cs="Times New Roman"/>
-              <w:color w:val="auto"/>
-              <w:sz w:val="28"/>
-              <w:szCs w:val="28"/>
-            </w:rPr>
-            <w:t>Зміст</w:t>
-          </w:r>
-          <w:proofErr w:type="spellEnd"/>
-          <w:r>
-            <w:rPr>
-              <w:rFonts w:ascii="Times New Roman" w:hAnsi="Times New Roman" w:cs="Times New Roman"/>
-              <w:color w:val="auto"/>
-              <w:sz w:val="28"/>
-              <w:szCs w:val="28"/>
-            </w:rPr>
-            <w:t xml:space="preserve"> </w:t>
-          </w:r>
-          <w:proofErr w:type="spellStart"/>
-          <w:r>
-            <w:rPr>
-              <w:rFonts w:ascii="Times New Roman" w:hAnsi="Times New Roman" w:cs="Times New Roman"/>
-              <w:color w:val="auto"/>
-              <w:sz w:val="28"/>
-              <w:szCs w:val="28"/>
-            </w:rPr>
-            <w:t>пояснювальної</w:t>
-          </w:r>
-          <w:proofErr w:type="spellEnd"/>
-          <w:r>
-            <w:rPr>
-              <w:rFonts w:ascii="Times New Roman" w:hAnsi="Times New Roman" w:cs="Times New Roman"/>
-              <w:color w:val="auto"/>
-              <w:sz w:val="28"/>
-              <w:szCs w:val="28"/>
-            </w:rPr>
-            <w:t xml:space="preserve"> записки до </w:t>
-          </w:r>
-          <w:proofErr w:type="spellStart"/>
-          <w:r>
-            <w:rPr>
-              <w:rFonts w:ascii="Times New Roman" w:hAnsi="Times New Roman" w:cs="Times New Roman"/>
-              <w:color w:val="auto"/>
-              <w:sz w:val="28"/>
-              <w:szCs w:val="28"/>
-            </w:rPr>
-            <w:t>курсової</w:t>
-          </w:r>
-          <w:proofErr w:type="spellEnd"/>
-          <w:r>
-            <w:rPr>
-              <w:rFonts w:ascii="Times New Roman" w:hAnsi="Times New Roman" w:cs="Times New Roman"/>
-              <w:color w:val="auto"/>
-              <w:sz w:val="28"/>
-              <w:szCs w:val="28"/>
-            </w:rPr>
-            <w:t xml:space="preserve"> </w:t>
-          </w:r>
-          <w:proofErr w:type="spellStart"/>
-          <w:r>
-            <w:rPr>
-              <w:rFonts w:ascii="Times New Roman" w:hAnsi="Times New Roman" w:cs="Times New Roman"/>
-              <w:color w:val="auto"/>
-              <w:sz w:val="28"/>
-              <w:szCs w:val="28"/>
-            </w:rPr>
-            <w:t>роботи</w:t>
-          </w:r>
-          <w:proofErr w:type="spellEnd"/>
-          <w:r>
-            <w:t xml:space="preserve"> </w:t>
-          </w:r>
-        </w:p>
-        <w:p>
-          <w:pPr>
-            <w:pStyle w:val="a9"/>
-          </w:pPr>
-          <w:r>
-            <w:fldChar w:fldCharType="begin"/>
-          </w:r>
-          <w:r>
-            <w:instrText xml:space="preserve"> TOC \o "1-3" \h \z \u </w:instrText>
-          </w:r>
-          <w:r>
-            <w:fldChar w:fldCharType="separate"/>
-          </w:r>
-          <w:r>
-            <w:rPr>
-              <w:b/>
-              <w:bCs/>
-              <w:noProof/>
-            </w:rPr>
-            <w:t>Елементи змісту не знайдено.</w:t>
-          </w:r>
-          <w:r>
-            <w:rPr>
-              <w:b/>
-              <w:bCs/>
-              <w:lang w:val="uk-UA"/>
-            </w:rPr>
-            <w:fldChar w:fldCharType="end"/>
-          </w:r>
-        </w:p>
-      </w:sdtContent>
-    </w:sdt>
+    <w:p>
+      <w:pPr>
+        <w:pStyle w:val="1"/>
+        <w:jc w:val="center"/>
+      </w:pPr>
+      <w:bookmarkStart w:id="0" w:name="_Toc162186128"/>
+      <w:bookmarkStart w:id="1" w:name="_Toc162186189"/>
+      <w:r>
+        <w:rPr>
+          <w:lang w:val="ru-RU"/>
+        </w:rPr>
+        <w:lastRenderedPageBreak/>
+        <w:t xml:space="preserve">1 </w:t>
+      </w:r>
+      <w:r>
+        <w:t>Вступ</w:t>
+      </w:r>
+      <w:bookmarkEnd w:id="0"/>
+      <w:bookmarkEnd w:id="1"/>
+    </w:p>
+    <w:p>
+      <w:r>
+        <w:t>У цій курсовій роботі</w:t>
+      </w:r>
+      <w:r>
+        <w:t xml:space="preserve"> з предмету «Алгоритмізація та програмуван</w:t>
+      </w:r>
+      <w:r>
+        <w:t xml:space="preserve">ня» </w:t>
+      </w:r>
+      <w:r>
+        <w:t>основною метою є застосування накопичених знань, отриманих протягом навчального періоду, для розв'язання різноманітних завдань на різних рівнях складності.</w:t>
+      </w:r>
+      <w:r>
+        <w:t xml:space="preserve"> </w:t>
+      </w:r>
+      <w:r>
+        <w:t>Важливість цієї роботи дуже велика для перевірки знань та можливостей реалізації багатьох програмних завдань</w:t>
+      </w:r>
+      <w:r>
+        <w:t>, зокрема використання мови програмування C++, обробки текстових файлів та даних у них, запису результатів у файли, створенні функцій та власних бібліотек функцій</w:t>
+      </w:r>
+      <w:r>
+        <w:t xml:space="preserve"> і їх підключення до проекту</w:t>
+      </w:r>
+      <w:r>
+        <w:t>.</w:t>
+      </w:r>
+      <w:r>
+        <w:t xml:space="preserve"> Актуальність опрацювання текстових даних наразі є дуже високою, такі завдання як пошук слів та заміна на введене слово, також видалення слів після їх пошуку є досить важливими</w:t>
+      </w:r>
+      <w:r>
+        <w:t xml:space="preserve">. </w:t>
+      </w:r>
+      <w:r>
+        <w:t xml:space="preserve">У цифровому світі сучасності неможливо уникнути обробки файлів, і це дуже очевидно навіть зараз, коли </w:t>
+      </w:r>
+      <w:r>
+        <w:t xml:space="preserve">для написання цього документа </w:t>
+      </w:r>
+      <w:r>
+        <w:t>використову</w:t>
+      </w:r>
+      <w:r>
+        <w:t>ються</w:t>
+      </w:r>
+      <w:r>
+        <w:t xml:space="preserve"> програми, подібні до "Word", для створення та редагування документів різних форматів. Таким чином, об'єкти дослідження є не лише актуальними, але й необхідними в контексті сучасних вимог до обробки інформації.</w:t>
+      </w:r>
+      <w:r>
+        <w:br/>
+      </w:r>
+      <w:r>
+        <w:t xml:space="preserve">Курсова робота складається </w:t>
+      </w:r>
+      <w:r>
+        <w:t xml:space="preserve">із завдань, календарного плану, змісту, </w:t>
+      </w:r>
+      <w:r>
+        <w:t xml:space="preserve">вступу, чотирьох розділів, висновків та списку використаних джерел. Загальний обсяг курсової роботи: </w:t>
+      </w:r>
+      <w:r>
+        <w:t>*</w:t>
+      </w:r>
+      <w:r>
+        <w:t xml:space="preserve"> с., </w:t>
+      </w:r>
+      <w:r>
+        <w:t>*</w:t>
+      </w:r>
+      <w:r>
+        <w:t xml:space="preserve"> рис., </w:t>
+      </w:r>
+      <w:r>
+        <w:t>*</w:t>
+      </w:r>
+      <w:r>
+        <w:t xml:space="preserve"> табл., </w:t>
+      </w:r>
+      <w:r>
+        <w:t>*</w:t>
+      </w:r>
+      <w:r>
+        <w:t xml:space="preserve"> додатки, </w:t>
+      </w:r>
+      <w:r>
+        <w:t>*</w:t>
+      </w:r>
+      <w:r>
+        <w:t xml:space="preserve"> джерел.</w:t>
+      </w:r>
+    </w:p>
+    <w:p>
+      <w:pPr>
+        <w:spacing w:after="160" w:line="259" w:lineRule="auto"/>
+        <w:ind w:firstLine="0"/>
+        <w:jc w:val="left"/>
+      </w:pPr>
+      <w:r>
+        <w:br w:type="page"/>
+      </w:r>
+    </w:p>
+    <w:p>
+      <w:pPr>
+        <w:pStyle w:val="1"/>
+        <w:jc w:val="center"/>
+      </w:pPr>
+      <w:bookmarkStart w:id="2" w:name="_Toc162186129"/>
+      <w:bookmarkStart w:id="3" w:name="_Toc162186190"/>
+      <w:r>
+        <w:rPr>
+          <w:lang w:val="ru-RU"/>
+        </w:rPr>
+        <w:lastRenderedPageBreak/>
+        <w:t xml:space="preserve">2 </w:t>
+      </w:r>
+      <w:r>
+        <w:t>Основна частина</w:t>
+      </w:r>
+      <w:bookmarkEnd w:id="2"/>
+      <w:bookmarkEnd w:id="3"/>
+    </w:p>
     <w:p/>
-    <w:p/>
-    <w:p/>
-    <w:p/>
-    <w:p/>
-    <w:p/>
+    <w:p>
+      <w:pPr>
+        <w:rPr>
+          <w:lang w:val="ru-RU"/>
+        </w:rPr>
+      </w:pPr>
+    </w:p>
+    <w:p>
+      <w:pPr>
+        <w:pStyle w:val="2"/>
+      </w:pPr>
+      <w:bookmarkStart w:id="4" w:name="_Toc162186130"/>
+      <w:bookmarkStart w:id="5" w:name="_Toc162186191"/>
+      <w:r>
+        <w:t>2.1 Розділ 1</w:t>
+      </w:r>
+      <w:bookmarkEnd w:id="4"/>
+      <w:bookmarkEnd w:id="5"/>
+    </w:p>
     <w:p/>
     <w:p>
       <w:pPr>
@@ -1845,7 +1737,7 @@
     <w:sectPr>
       <w:headerReference w:type="default" r:id="rId8"/>
       <w:pgSz w:w="11906" w:h="16838"/>
-      <w:pgMar w:top="850" w:right="850" w:bottom="850" w:left="1417" w:header="708" w:footer="708" w:gutter="0"/>
+      <w:pgMar w:top="1134" w:right="567" w:bottom="1134" w:left="1418" w:header="709" w:footer="709" w:gutter="0"/>
       <w:cols w:space="708"/>
       <w:titlePg/>
       <w:docGrid w:linePitch="360"/>
@@ -1859,7 +1751,7 @@
   <w:endnote w:type="separator" w:id="-1">
     <w:p>
       <w:pPr>
-        <w:spacing w:after="0" w:line="240" w:lineRule="auto"/>
+        <w:spacing w:line="240" w:lineRule="auto"/>
       </w:pPr>
       <w:r>
         <w:separator/>
@@ -1869,7 +1761,7 @@
   <w:endnote w:type="continuationSeparator" w:id="0">
     <w:p>
       <w:pPr>
-        <w:spacing w:after="0" w:line="240" w:lineRule="auto"/>
+        <w:spacing w:line="240" w:lineRule="auto"/>
       </w:pPr>
       <w:r>
         <w:continuationSeparator/>
@@ -1884,7 +1776,7 @@
   <w:footnote w:type="separator" w:id="-1">
     <w:p>
       <w:pPr>
-        <w:spacing w:after="0" w:line="240" w:lineRule="auto"/>
+        <w:spacing w:line="240" w:lineRule="auto"/>
       </w:pPr>
       <w:r>
         <w:separator/>
@@ -1894,7 +1786,7 @@
   <w:footnote w:type="continuationSeparator" w:id="0">
     <w:p>
       <w:pPr>
-        <w:spacing w:after="0" w:line="240" w:lineRule="auto"/>
+        <w:spacing w:line="240" w:lineRule="auto"/>
       </w:pPr>
       <w:r>
         <w:continuationSeparator/>
@@ -1914,25 +1806,55 @@
         <w:docPartUnique/>
       </w:docPartObj>
     </w:sdtPr>
+    <w:sdtEndPr>
+      <w:rPr>
+        <w:sz w:val="24"/>
+        <w:szCs w:val="24"/>
+      </w:rPr>
+    </w:sdtEndPr>
     <w:sdtContent>
       <w:p>
         <w:pPr>
           <w:pStyle w:val="a3"/>
           <w:jc w:val="right"/>
+          <w:rPr>
+            <w:sz w:val="24"/>
+            <w:szCs w:val="24"/>
+          </w:rPr>
         </w:pPr>
         <w:r>
+          <w:rPr>
+            <w:sz w:val="24"/>
+            <w:szCs w:val="24"/>
+          </w:rPr>
           <w:fldChar w:fldCharType="begin"/>
         </w:r>
         <w:r>
+          <w:rPr>
+            <w:sz w:val="24"/>
+            <w:szCs w:val="24"/>
+          </w:rPr>
           <w:instrText>PAGE   \* MERGEFORMAT</w:instrText>
         </w:r>
         <w:r>
+          <w:rPr>
+            <w:sz w:val="24"/>
+            <w:szCs w:val="24"/>
+          </w:rPr>
           <w:fldChar w:fldCharType="separate"/>
         </w:r>
         <w:r>
+          <w:rPr>
+            <w:sz w:val="24"/>
+            <w:szCs w:val="24"/>
+          </w:rPr>
           <w:t>2</w:t>
         </w:r>
         <w:r>
+          <w:rPr>
+            <w:sz w:val="24"/>
+            <w:szCs w:val="24"/>
+          </w:rPr>
           <w:fldChar w:fldCharType="end"/>
         </w:r>
       </w:p>
@@ -2580,9 +2502,11 @@
   <w:style w:type="paragraph" w:default="1" w:styleId="a">
     <w:name w:val="Normal"/>
     <w:qFormat/>
-    <w:rsid w:val="00E55D00"/>
+    <w:rsid w:val="00FC075C"/>
     <w:pPr>
-      <w:spacing w:after="200" w:line="276" w:lineRule="auto"/>
+      <w:spacing w:after="0" w:line="300" w:lineRule="auto"/>
+      <w:ind w:firstLine="709"/>
+      <w:jc w:val="both"/>
     </w:pPr>
     <w:rPr>
       <w:rFonts w:ascii="Times New Roman" w:hAnsi="Times New Roman"/>
@@ -2597,18 +2521,42 @@
     <w:link w:val="10"/>
     <w:uiPriority w:val="9"/>
     <w:qFormat/>
-    <w:rsid w:val="008055DC"/>
+    <w:rsid w:val="00970A77"/>
     <w:pPr>
       <w:keepNext/>
       <w:keepLines/>
-      <w:spacing w:before="240" w:after="0"/>
+      <w:spacing w:before="240"/>
+      <w:ind w:firstLine="0"/>
+      <w:jc w:val="left"/>
       <w:outlineLvl w:val="0"/>
     </w:pPr>
     <w:rPr>
-      <w:rFonts w:asciiTheme="majorHAnsi" w:eastAsiaTheme="majorEastAsia" w:hAnsiTheme="majorHAnsi" w:cstheme="majorBidi"/>
-      <w:color w:val="2F5496" w:themeColor="accent1" w:themeShade="BF"/>
-      <w:sz w:val="32"/>
+      <w:rFonts w:eastAsiaTheme="majorEastAsia" w:cstheme="majorBidi"/>
+      <w:b/>
+      <w:caps/>
       <w:szCs w:val="32"/>
+    </w:rPr>
+  </w:style>
+  <w:style w:type="paragraph" w:styleId="2">
+    <w:name w:val="heading 2"/>
+    <w:basedOn w:val="a"/>
+    <w:next w:val="a"/>
+    <w:link w:val="20"/>
+    <w:uiPriority w:val="9"/>
+    <w:unhideWhenUsed/>
+    <w:qFormat/>
+    <w:rsid w:val="00B24AAC"/>
+    <w:pPr>
+      <w:keepNext/>
+      <w:keepLines/>
+      <w:spacing w:before="40"/>
+      <w:jc w:val="left"/>
+      <w:outlineLvl w:val="1"/>
+    </w:pPr>
+    <w:rPr>
+      <w:rFonts w:eastAsiaTheme="majorEastAsia" w:cstheme="majorBidi"/>
+      <w:b/>
+      <w:szCs w:val="26"/>
     </w:rPr>
   </w:style>
   <w:style w:type="character" w:default="1" w:styleId="a0">
@@ -2650,7 +2598,7 @@
         <w:tab w:val="center" w:pos="4819"/>
         <w:tab w:val="right" w:pos="9639"/>
       </w:tabs>
-      <w:spacing w:after="0" w:line="240" w:lineRule="auto"/>
+      <w:spacing w:line="240" w:lineRule="auto"/>
     </w:pPr>
   </w:style>
   <w:style w:type="character" w:customStyle="1" w:styleId="a4">
@@ -2675,7 +2623,7 @@
         <w:tab w:val="center" w:pos="4819"/>
         <w:tab w:val="right" w:pos="9639"/>
       </w:tabs>
-      <w:spacing w:after="0" w:line="240" w:lineRule="auto"/>
+      <w:spacing w:line="240" w:lineRule="auto"/>
     </w:pPr>
   </w:style>
   <w:style w:type="character" w:customStyle="1" w:styleId="a6">
@@ -2723,11 +2671,12 @@
     <w:basedOn w:val="a0"/>
     <w:link w:val="1"/>
     <w:uiPriority w:val="9"/>
-    <w:rsid w:val="008055DC"/>
+    <w:rsid w:val="00970A77"/>
     <w:rPr>
-      <w:rFonts w:asciiTheme="majorHAnsi" w:eastAsiaTheme="majorEastAsia" w:hAnsiTheme="majorHAnsi" w:cstheme="majorBidi"/>
-      <w:color w:val="2F5496" w:themeColor="accent1" w:themeShade="BF"/>
-      <w:sz w:val="32"/>
+      <w:rFonts w:ascii="Times New Roman" w:eastAsiaTheme="majorEastAsia" w:hAnsi="Times New Roman" w:cstheme="majorBidi"/>
+      <w:b/>
+      <w:caps/>
+      <w:sz w:val="28"/>
       <w:szCs w:val="32"/>
       <w:lang w:val="uk-UA"/>
     </w:rPr>
@@ -2746,6 +2695,199 @@
     </w:pPr>
     <w:rPr>
       <w:lang w:val="ru-UA" w:eastAsia="ru-UA"/>
+    </w:rPr>
+  </w:style>
+  <w:style w:type="character" w:customStyle="1" w:styleId="20">
+    <w:name w:val="Заголовок 2 Знак"/>
+    <w:basedOn w:val="a0"/>
+    <w:link w:val="2"/>
+    <w:uiPriority w:val="9"/>
+    <w:rsid w:val="00B24AAC"/>
+    <w:rPr>
+      <w:rFonts w:ascii="Times New Roman" w:eastAsiaTheme="majorEastAsia" w:hAnsi="Times New Roman" w:cstheme="majorBidi"/>
+      <w:b/>
+      <w:sz w:val="28"/>
+      <w:szCs w:val="26"/>
+      <w:lang w:val="uk-UA"/>
+    </w:rPr>
+  </w:style>
+  <w:style w:type="paragraph" w:styleId="11">
+    <w:name w:val="toc 1"/>
+    <w:basedOn w:val="a"/>
+    <w:next w:val="a"/>
+    <w:autoRedefine/>
+    <w:uiPriority w:val="39"/>
+    <w:unhideWhenUsed/>
+    <w:rsid w:val="002E66E7"/>
+    <w:pPr>
+      <w:spacing w:before="120" w:after="120"/>
+      <w:jc w:val="left"/>
+    </w:pPr>
+    <w:rPr>
+      <w:rFonts w:asciiTheme="minorHAnsi" w:hAnsiTheme="minorHAnsi" w:cstheme="minorHAnsi"/>
+      <w:b/>
+      <w:bCs/>
+      <w:caps/>
+      <w:sz w:val="20"/>
+      <w:szCs w:val="20"/>
+    </w:rPr>
+  </w:style>
+  <w:style w:type="character" w:styleId="aa">
+    <w:name w:val="Hyperlink"/>
+    <w:basedOn w:val="a0"/>
+    <w:uiPriority w:val="99"/>
+    <w:unhideWhenUsed/>
+    <w:rsid w:val="00B24AAC"/>
+    <w:rPr>
+      <w:color w:val="0563C1" w:themeColor="hyperlink"/>
+      <w:u w:val="single"/>
+    </w:rPr>
+  </w:style>
+  <w:style w:type="paragraph" w:styleId="21">
+    <w:name w:val="toc 2"/>
+    <w:basedOn w:val="a"/>
+    <w:next w:val="a"/>
+    <w:autoRedefine/>
+    <w:uiPriority w:val="39"/>
+    <w:unhideWhenUsed/>
+    <w:rsid w:val="002E66E7"/>
+    <w:pPr>
+      <w:ind w:left="280"/>
+      <w:jc w:val="left"/>
+    </w:pPr>
+    <w:rPr>
+      <w:rFonts w:asciiTheme="minorHAnsi" w:hAnsiTheme="minorHAnsi" w:cstheme="minorHAnsi"/>
+      <w:smallCaps/>
+      <w:sz w:val="20"/>
+      <w:szCs w:val="20"/>
+    </w:rPr>
+  </w:style>
+  <w:style w:type="paragraph" w:styleId="3">
+    <w:name w:val="toc 3"/>
+    <w:basedOn w:val="a"/>
+    <w:next w:val="a"/>
+    <w:autoRedefine/>
+    <w:uiPriority w:val="39"/>
+    <w:unhideWhenUsed/>
+    <w:rsid w:val="00210A39"/>
+    <w:pPr>
+      <w:ind w:left="560"/>
+      <w:jc w:val="left"/>
+    </w:pPr>
+    <w:rPr>
+      <w:rFonts w:asciiTheme="minorHAnsi" w:hAnsiTheme="minorHAnsi" w:cstheme="minorHAnsi"/>
+      <w:i/>
+      <w:iCs/>
+      <w:sz w:val="20"/>
+      <w:szCs w:val="20"/>
+    </w:rPr>
+  </w:style>
+  <w:style w:type="paragraph" w:styleId="4">
+    <w:name w:val="toc 4"/>
+    <w:basedOn w:val="a"/>
+    <w:next w:val="a"/>
+    <w:autoRedefine/>
+    <w:uiPriority w:val="39"/>
+    <w:unhideWhenUsed/>
+    <w:rsid w:val="002E66E7"/>
+    <w:pPr>
+      <w:ind w:left="840"/>
+      <w:jc w:val="left"/>
+    </w:pPr>
+    <w:rPr>
+      <w:rFonts w:asciiTheme="minorHAnsi" w:hAnsiTheme="minorHAnsi" w:cstheme="minorHAnsi"/>
+      <w:sz w:val="18"/>
+      <w:szCs w:val="18"/>
+    </w:rPr>
+  </w:style>
+  <w:style w:type="paragraph" w:styleId="5">
+    <w:name w:val="toc 5"/>
+    <w:basedOn w:val="a"/>
+    <w:next w:val="a"/>
+    <w:autoRedefine/>
+    <w:uiPriority w:val="39"/>
+    <w:unhideWhenUsed/>
+    <w:rsid w:val="002E66E7"/>
+    <w:pPr>
+      <w:ind w:left="1120"/>
+      <w:jc w:val="left"/>
+    </w:pPr>
+    <w:rPr>
+      <w:rFonts w:asciiTheme="minorHAnsi" w:hAnsiTheme="minorHAnsi" w:cstheme="minorHAnsi"/>
+      <w:sz w:val="18"/>
+      <w:szCs w:val="18"/>
+    </w:rPr>
+  </w:style>
+  <w:style w:type="paragraph" w:styleId="6">
+    <w:name w:val="toc 6"/>
+    <w:basedOn w:val="a"/>
+    <w:next w:val="a"/>
+    <w:autoRedefine/>
+    <w:uiPriority w:val="39"/>
+    <w:unhideWhenUsed/>
+    <w:rsid w:val="002E66E7"/>
+    <w:pPr>
+      <w:ind w:left="1400"/>
+      <w:jc w:val="left"/>
+    </w:pPr>
+    <w:rPr>
+      <w:rFonts w:asciiTheme="minorHAnsi" w:hAnsiTheme="minorHAnsi" w:cstheme="minorHAnsi"/>
+      <w:sz w:val="18"/>
+      <w:szCs w:val="18"/>
+    </w:rPr>
+  </w:style>
+  <w:style w:type="paragraph" w:styleId="7">
+    <w:name w:val="toc 7"/>
+    <w:basedOn w:val="a"/>
+    <w:next w:val="a"/>
+    <w:autoRedefine/>
+    <w:uiPriority w:val="39"/>
+    <w:unhideWhenUsed/>
+    <w:rsid w:val="002E66E7"/>
+    <w:pPr>
+      <w:ind w:left="1680"/>
+      <w:jc w:val="left"/>
+    </w:pPr>
+    <w:rPr>
+      <w:rFonts w:asciiTheme="minorHAnsi" w:hAnsiTheme="minorHAnsi" w:cstheme="minorHAnsi"/>
+      <w:sz w:val="18"/>
+      <w:szCs w:val="18"/>
+    </w:rPr>
+  </w:style>
+  <w:style w:type="paragraph" w:styleId="8">
+    <w:name w:val="toc 8"/>
+    <w:basedOn w:val="a"/>
+    <w:next w:val="a"/>
+    <w:autoRedefine/>
+    <w:uiPriority w:val="39"/>
+    <w:unhideWhenUsed/>
+    <w:rsid w:val="002E66E7"/>
+    <w:pPr>
+      <w:ind w:left="1960"/>
+      <w:jc w:val="left"/>
+    </w:pPr>
+    <w:rPr>
+      <w:rFonts w:asciiTheme="minorHAnsi" w:hAnsiTheme="minorHAnsi" w:cstheme="minorHAnsi"/>
+      <w:sz w:val="18"/>
+      <w:szCs w:val="18"/>
+    </w:rPr>
+  </w:style>
+  <w:style w:type="paragraph" w:styleId="9">
+    <w:name w:val="toc 9"/>
+    <w:basedOn w:val="a"/>
+    <w:next w:val="a"/>
+    <w:autoRedefine/>
+    <w:uiPriority w:val="39"/>
+    <w:unhideWhenUsed/>
+    <w:rsid w:val="002E66E7"/>
+    <w:pPr>
+      <w:ind w:left="2240"/>
+      <w:jc w:val="left"/>
+    </w:pPr>
+    <w:rPr>
+      <w:rFonts w:asciiTheme="minorHAnsi" w:hAnsiTheme="minorHAnsi" w:cstheme="minorHAnsi"/>
+      <w:sz w:val="18"/>
+      <w:szCs w:val="18"/>
     </w:rPr>
   </w:style>
 </w:styles>

</xml_diff>